<commit_message>
End of Day Push No.4
</commit_message>
<xml_diff>
--- a/04 - Resource - Validation Checklist.docx
+++ b/04 - Resource - Validation Checklist.docx
@@ -870,7 +870,19 @@
               <w:rPr>
                 <w:color w:val="FF0000"/>
               </w:rPr>
-              <w:t>&lt;NAME&gt;</w:t>
+              <w:t>&lt;</w:t>
+            </w:r>
+            <w:r>
+              <w:rPr>
+                <w:color w:val="FF0000"/>
+              </w:rPr>
+              <w:t>Kade R</w:t>
+            </w:r>
+            <w:r>
+              <w:rPr>
+                <w:color w:val="FF0000"/>
+              </w:rPr>
+              <w:t>&gt;</w:t>
             </w:r>
           </w:p>
         </w:tc>
@@ -893,7 +905,15 @@
               <w:t>Feedback:</w:t>
             </w:r>
           </w:p>
-          <w:p/>
+          <w:p>
+            <w:r>
+              <w:t xml:space="preserve"> - Understood function of code</w:t>
+            </w:r>
+            <w:r>
+              <w:br/>
+              <w:t xml:space="preserve"> - </w:t>
+            </w:r>
+          </w:p>
         </w:tc>
       </w:tr>
       <w:tr>
@@ -926,7 +946,19 @@
               <w:rPr>
                 <w:color w:val="FF0000"/>
               </w:rPr>
-              <w:t>&lt;NAME&gt;</w:t>
+              <w:t>&lt;</w:t>
+            </w:r>
+            <w:r>
+              <w:rPr>
+                <w:color w:val="FF0000"/>
+              </w:rPr>
+              <w:t>James W</w:t>
+            </w:r>
+            <w:r>
+              <w:rPr>
+                <w:color w:val="FF0000"/>
+              </w:rPr>
+              <w:t>&gt;</w:t>
             </w:r>
           </w:p>
         </w:tc>
@@ -941,13 +973,6 @@
                 <w:bCs/>
               </w:rPr>
             </w:pPr>
-            <w:r>
-              <w:rPr>
-                <w:b/>
-                <w:bCs/>
-              </w:rPr>
-              <w:t>Feedback:</w:t>
-            </w:r>
           </w:p>
           <w:p>
             <w:pPr>

</xml_diff>